<commit_message>
hosted live site on heroku, swapped dyno to non-sleeping, update resume with portfolio site link and replace files in code, updating so linkable resume has up to date resume
</commit_message>
<xml_diff>
--- a/src/Resume/Michael Iodice Resume.docx
+++ b/src/Resume/Michael Iodice Resume.docx
@@ -99,6 +99,26 @@
             <w:u w:val="single"/>
             <w:rtl w:val="0"/>
           </w:rPr>
+          <w:t xml:space="preserve">Portfolio</w:t>
+        </w:r>
+      </w:hyperlink>
+      <w:r>
+        <w:rPr>
+          <w:sz w:val="20"/>
+          <w:szCs w:val="20"/>
+          <w:rtl w:val="0"/>
+        </w:rPr>
+        <w:t xml:space="preserve"> |  </w:t>
+      </w:r>
+      <w:hyperlink r:id="rId9">
+        <w:r>
+          <w:rPr>
+            <w:color w:val="1155cc"/>
+            <w:sz w:val="20"/>
+            <w:szCs w:val="20"/>
+            <w:u w:val="single"/>
+            <w:rtl w:val="0"/>
+          </w:rPr>
           <w:t xml:space="preserve">Blog</w:t>
         </w:r>
       </w:hyperlink>
@@ -284,7 +304,7 @@
         </w:rPr>
         <w:t xml:space="preserve"> - </w:t>
       </w:r>
-      <w:hyperlink r:id="rId9">
+      <w:hyperlink r:id="rId10">
         <w:r>
           <w:rPr>
             <w:color w:val="1155cc"/>
@@ -304,7 +324,7 @@
         </w:rPr>
         <w:t xml:space="preserve"> | </w:t>
       </w:r>
-      <w:hyperlink r:id="rId10">
+      <w:hyperlink r:id="rId11">
         <w:r>
           <w:rPr>
             <w:color w:val="1155cc"/>
@@ -324,7 +344,7 @@
         </w:rPr>
         <w:t xml:space="preserve"> | </w:t>
       </w:r>
-      <w:hyperlink r:id="rId11">
+      <w:hyperlink r:id="rId12">
         <w:r>
           <w:rPr>
             <w:color w:val="1155cc"/>
@@ -492,7 +512,7 @@
         </w:rPr>
         <w:t xml:space="preserve"> - </w:t>
       </w:r>
-      <w:hyperlink r:id="rId12">
+      <w:hyperlink r:id="rId13">
         <w:r>
           <w:rPr>
             <w:color w:val="1155cc"/>
@@ -512,7 +532,7 @@
         </w:rPr>
         <w:t xml:space="preserve"> | </w:t>
       </w:r>
-      <w:hyperlink r:id="rId13">
+      <w:hyperlink r:id="rId14">
         <w:r>
           <w:rPr>
             <w:color w:val="1155cc"/>
@@ -532,7 +552,7 @@
         </w:rPr>
         <w:t xml:space="preserve"> | </w:t>
       </w:r>
-      <w:hyperlink r:id="rId14">
+      <w:hyperlink r:id="rId15">
         <w:r>
           <w:rPr>
             <w:color w:val="1155cc"/>
@@ -695,7 +715,7 @@
         </w:rPr>
         <w:t xml:space="preserve">Motivational Box </w:t>
       </w:r>
-      <w:hyperlink r:id="rId15">
+      <w:hyperlink r:id="rId16">
         <w:r>
           <w:rPr>
             <w:color w:val="1155cc"/>
@@ -715,7 +735,7 @@
         </w:rPr>
         <w:t xml:space="preserve"> | </w:t>
       </w:r>
-      <w:hyperlink r:id="rId16">
+      <w:hyperlink r:id="rId17">
         <w:r>
           <w:rPr>
             <w:color w:val="1155cc"/>

</xml_diff>